<commit_message>
Referencias del Programa de Proba
</commit_message>
<xml_diff>
--- a/Temas y subtemas Proba.docx
+++ b/Temas y subtemas Proba.docx
@@ -824,10 +824,19 @@
     </w:p>
     <w:p>
       <w:pPr>
-        <w:pStyle w:val="p2"/>
-      </w:pPr>
-    </w:p>
-    <w:p/>
+        <w:rPr>
+          <w:sz w:val="13"/>
+          <w:szCs w:val="13"/>
+        </w:rPr>
+      </w:pPr>
+      <w:r>
+        <w:rPr>
+          <w:sz w:val="13"/>
+          <w:szCs w:val="13"/>
+        </w:rPr>
+        <w:t>Referencias: Ash (Basic Probability Theory, Probability and Measure Theory, Real Analysis and Probability), Billingsley, Ross(A first course in probability, Introduction ton probability models-sexta,novena y décima edición), Mood, Casella (Statistical Inference), Papoulis (Probability, Random Variables and stochastic processes), Gubner (Probability and Random Processes for Electrical and Computer Engineers), Kurtz (Probability and its applications),  Rincón (Curso Elemental de Probabilidad, Curso Intermedio de Probabilidad), Grinstead (Introduction to Probability), Feller (Introduction to Probability Theory and its applications), Kay (Intuitive Probability and Random Processes using Matlab), Pitman (Probability).</w:t>
+      </w:r>
+    </w:p>
     <w:sectPr>
       <w:pgSz w:w="12240" w:h="15840"/>
       <w:pgMar w:top="1417" w:right="1701" w:bottom="1417" w:left="1701" w:header="708" w:footer="708" w:gutter="0"/>

</xml_diff>